<commit_message>
Read anchor attribute of hyperlink and append it to href in the XHTML a element.
</commit_message>
<xml_diff>
--- a/TestFiles/HC023-Hyperlink.docx
+++ b/TestFiles/HC023-Hyperlink.docx
@@ -1,15 +1,18 @@
 
 <file path=word/document.xml><?xml version="1.0" encoding="utf-8"?>
-<w:document xmlns:wpc="http://schemas.microsoft.com/office/word/2010/wordprocessingCanvas" xmlns:mc="http://schemas.openxmlformats.org/markup-compatibility/2006" xmlns:o="urn:schemas-microsoft-com:office:office" xmlns:r="http://schemas.openxmlformats.org/officeDocument/2006/relationships" xmlns:m="http://schemas.openxmlformats.org/officeDocument/2006/math" xmlns:v="urn:schemas-microsoft-com:vml" xmlns:wp14="http://schemas.microsoft.com/office/word/2010/wordprocessingDrawing" xmlns:wp="http://schemas.openxmlformats.org/drawingml/2006/wordprocessingDrawing" xmlns:w10="urn:schemas-microsoft-com:office:word" xmlns:w="http://schemas.openxmlformats.org/wordprocessingml/2006/main" xmlns:w14="http://schemas.microsoft.com/office/word/2010/wordml" xmlns:w15="http://schemas.microsoft.com/office/word/2012/wordml" xmlns:wpg="http://schemas.microsoft.com/office/word/2010/wordprocessingGroup" xmlns:wpi="http://schemas.microsoft.com/office/word/2010/wordprocessingInk" xmlns:wne="http://schemas.microsoft.com/office/word/2006/wordml" xmlns:wps="http://schemas.microsoft.com/office/word/2010/wordprocessingShape" mc:Ignorable="w14 w15 wp14">
+<w:document xmlns:wpc="http://schemas.microsoft.com/office/word/2010/wordprocessingCanvas" xmlns:cx="http://schemas.microsoft.com/office/drawing/2014/chartex" xmlns:cx1="http://schemas.microsoft.com/office/drawing/2015/9/8/chartex" xmlns:cx2="http://schemas.microsoft.com/office/drawing/2015/10/21/chartex" xmlns:cx3="http://schemas.microsoft.com/office/drawing/2016/5/9/chartex" xmlns:cx4="http://schemas.microsoft.com/office/drawing/2016/5/10/chartex" xmlns:cx5="http://schemas.microsoft.com/office/drawing/2016/5/11/chartex" xmlns:cx6="http://schemas.microsoft.com/office/drawing/2016/5/12/chartex" xmlns:cx7="http://schemas.microsoft.com/office/drawing/2016/5/13/chartex" xmlns:cx8="http://schemas.microsoft.com/office/drawing/2016/5/14/chartex" xmlns:mc="http://schemas.openxmlformats.org/markup-compatibility/2006" xmlns:aink="http://schemas.microsoft.com/office/drawing/2016/ink" xmlns:am3d="http://schemas.microsoft.com/office/drawing/2017/model3d" xmlns:o="urn:schemas-microsoft-com:office:office" xmlns:r="http://schemas.openxmlformats.org/officeDocument/2006/relationships" xmlns:m="http://schemas.openxmlformats.org/officeDocument/2006/math" xmlns:v="urn:schemas-microsoft-com:vml" xmlns:wp14="http://schemas.microsoft.com/office/word/2010/wordprocessingDrawing" xmlns:wp="http://schemas.openxmlformats.org/drawingml/2006/wordprocessingDrawing" xmlns:w10="urn:schemas-microsoft-com:office:word" xmlns:w="http://schemas.openxmlformats.org/wordprocessingml/2006/main" xmlns:w14="http://schemas.microsoft.com/office/word/2010/wordml" xmlns:w15="http://schemas.microsoft.com/office/word/2012/wordml" xmlns:w16cid="http://schemas.microsoft.com/office/word/2016/wordml/cid" xmlns:w16se="http://schemas.microsoft.com/office/word/2015/wordml/symex" xmlns:wpg="http://schemas.microsoft.com/office/word/2010/wordprocessingGroup" xmlns:wpi="http://schemas.microsoft.com/office/word/2010/wordprocessingInk" xmlns:wne="http://schemas.microsoft.com/office/word/2006/wordml" xmlns:wps="http://schemas.microsoft.com/office/word/2010/wordprocessingShape" mc:Ignorable="w14 w15 w16se w16cid wp14">
   <w:body>
     <w:p>
-      <w:bookmarkStart w:id="0" w:name="_GoBack"/>
-      <w:bookmarkEnd w:id="0"/>
       <w:r>
         <w:t>Following is a hyperlink.</w:t>
       </w:r>
     </w:p>
     <w:p>
+      <w:pPr>
+        <w:rPr>
+          <w:rStyle w:val="Hyperlink"/>
+        </w:rPr>
+      </w:pPr>
       <w:hyperlink r:id="rId4" w:history="1">
         <w:r>
           <w:rPr>
@@ -19,6 +22,24 @@
         </w:r>
       </w:hyperlink>
     </w:p>
+    <w:p>
+      <w:r>
+        <w:t>And another one with anchor</w:t>
+      </w:r>
+    </w:p>
+    <w:p>
+      <w:hyperlink r:id="rId5" w:anchor="anchor" w:history="1">
+        <w:r>
+          <w:rPr>
+            <w:rStyle w:val="Hyperlink"/>
+          </w:rPr>
+          <w:t>example.com/#anchor</w:t>
+        </w:r>
+      </w:hyperlink>
+      <w:bookmarkStart w:id="0" w:name="_GoBack"/>
+      <w:bookmarkEnd w:id="0"/>
+    </w:p>
+    <w:p/>
     <w:sectPr>
       <w:pgSz w:w="12240" w:h="15840"/>
       <w:pgMar w:top="1440" w:right="1440" w:bottom="1440" w:left="1440" w:header="720" w:footer="720" w:gutter="0"/>
@@ -30,7 +51,7 @@
 </file>
 
 <file path=word/styles.xml><?xml version="1.0" encoding="utf-8"?>
-<w:styles xmlns:mc="http://schemas.openxmlformats.org/markup-compatibility/2006" xmlns:r="http://schemas.openxmlformats.org/officeDocument/2006/relationships" xmlns:w="http://schemas.openxmlformats.org/wordprocessingml/2006/main" xmlns:w14="http://schemas.microsoft.com/office/word/2010/wordml" xmlns:w15="http://schemas.microsoft.com/office/word/2012/wordml" mc:Ignorable="w14 w15">
+<w:styles xmlns:mc="http://schemas.openxmlformats.org/markup-compatibility/2006" xmlns:r="http://schemas.openxmlformats.org/officeDocument/2006/relationships" xmlns:w="http://schemas.openxmlformats.org/wordprocessingml/2006/main" xmlns:w14="http://schemas.microsoft.com/office/word/2010/wordml" xmlns:w15="http://schemas.microsoft.com/office/word/2012/wordml" xmlns:w16cid="http://schemas.microsoft.com/office/word/2016/wordml/cid" xmlns:w16se="http://schemas.microsoft.com/office/word/2015/wordml/symex" mc:Ignorable="w14 w15 w16se w16cid">
   <w:docDefaults>
     <w:rPrDefault>
       <w:rPr>
@@ -46,7 +67,7 @@
       </w:pPr>
     </w:pPrDefault>
   </w:docDefaults>
-  <w:latentStyles w:defLockedState="0" w:defUIPriority="99" w:defSemiHidden="0" w:defUnhideWhenUsed="0" w:defQFormat="0" w:count="371">
+  <w:latentStyles w:defLockedState="0" w:defUIPriority="99" w:defSemiHidden="0" w:defUnhideWhenUsed="0" w:defQFormat="0" w:count="375">
     <w:lsdException w:name="Normal" w:uiPriority="0" w:qFormat="1"/>
     <w:lsdException w:name="heading 1" w:uiPriority="9" w:qFormat="1"/>
     <w:lsdException w:name="heading 2" w:semiHidden="1" w:uiPriority="9" w:unhideWhenUsed="1" w:qFormat="1"/>
@@ -418,6 +439,10 @@
     <w:lsdException w:name="List Table 5 Dark Accent 6" w:uiPriority="50"/>
     <w:lsdException w:name="List Table 6 Colorful Accent 6" w:uiPriority="51"/>
     <w:lsdException w:name="List Table 7 Colorful Accent 6" w:uiPriority="52"/>
+    <w:lsdException w:name="Mention" w:semiHidden="1" w:unhideWhenUsed="1"/>
+    <w:lsdException w:name="Smart Hyperlink" w:semiHidden="1" w:unhideWhenUsed="1"/>
+    <w:lsdException w:name="Hashtag" w:semiHidden="1" w:unhideWhenUsed="1"/>
+    <w:lsdException w:name="Unresolved Mention" w:semiHidden="1" w:unhideWhenUsed="1"/>
   </w:latentStyles>
   <w:style w:type="paragraph" w:default="1" w:styleId="Normal">
     <w:name w:val="Normal"/>
@@ -459,6 +484,18 @@
     <w:rPr>
       <w:color w:val="0563C1" w:themeColor="hyperlink"/>
       <w:u w:val="single"/>
+    </w:rPr>
+  </w:style>
+  <w:style w:type="character" w:styleId="UnresolvedMention">
+    <w:name w:val="Unresolved Mention"/>
+    <w:basedOn w:val="DefaultParagraphFont"/>
+    <w:uiPriority w:val="99"/>
+    <w:semiHidden/>
+    <w:unhideWhenUsed/>
+    <w:rsid w:val="00E40B0A"/>
+    <w:rPr>
+      <w:color w:val="605E5C"/>
+      <w:shd w:val="clear" w:color="auto" w:fill="E1DFDD"/>
     </w:rPr>
   </w:style>
 </w:styles>

</xml_diff>